<commit_message>
Update 1/11/2023 9:15PM EST
Updates as of 9:15PM EST on 1/11/2023.
</commit_message>
<xml_diff>
--- a/20230103 - MCE123 Technology Development - Global Security Systems - Definitions - v1.0.0.1.docx
+++ b/20230103 - MCE123 Technology Development - Global Security Systems - Definitions - v1.0.0.1.docx
@@ -777,6 +777,308 @@
           <w:bCs/>
           <w:color w:val="FF0000"/>
         </w:rPr>
+        <w:t>ROOFER</w:t>
+      </w:r>
+      <w:r>
+        <w:rPr>
+          <w:b/>
+          <w:bCs/>
+          <w:color w:val="00B0F0"/>
+        </w:rPr>
+        <w:t xml:space="preserve"> </w:t>
+      </w:r>
+      <w:r>
+        <w:rPr>
+          <w:b/>
+          <w:bCs/>
+          <w:color w:val="00B0F0"/>
+        </w:rPr>
+        <w:t>XOR</w:t>
+      </w:r>
+      <w:r>
+        <w:rPr>
+          <w:b/>
+          <w:bCs/>
+        </w:rPr>
+        <w:t xml:space="preserve"> </w:t>
+      </w:r>
+      <w:r>
+        <w:rPr>
+          <w:b/>
+          <w:bCs/>
+          <w:color w:val="FF0000"/>
+        </w:rPr>
+        <w:t xml:space="preserve">ANY </w:t>
+      </w:r>
+      <w:r>
+        <w:rPr>
+          <w:b/>
+          <w:bCs/>
+          <w:color w:val="FF0000"/>
+        </w:rPr>
+        <w:t xml:space="preserve">REAL ESTATE AGENT </w:t>
+      </w:r>
+      <w:r>
+        <w:rPr>
+          <w:b/>
+          <w:bCs/>
+          <w:color w:val="00B0F0"/>
+        </w:rPr>
+        <w:t>XOR</w:t>
+      </w:r>
+      <w:r>
+        <w:rPr>
+          <w:b/>
+          <w:bCs/>
+        </w:rPr>
+        <w:t xml:space="preserve"> </w:t>
+      </w:r>
+      <w:r>
+        <w:rPr>
+          <w:b/>
+          <w:bCs/>
+          <w:color w:val="FF0000"/>
+        </w:rPr>
+        <w:t xml:space="preserve">ANY </w:t>
+      </w:r>
+      <w:r>
+        <w:rPr>
+          <w:b/>
+          <w:bCs/>
+          <w:color w:val="FF0000"/>
+        </w:rPr>
+        <w:t xml:space="preserve">PLUMBER </w:t>
+      </w:r>
+      <w:r>
+        <w:rPr>
+          <w:b/>
+          <w:bCs/>
+          <w:color w:val="00B0F0"/>
+        </w:rPr>
+        <w:t>XOR</w:t>
+      </w:r>
+      <w:r>
+        <w:rPr>
+          <w:b/>
+          <w:bCs/>
+        </w:rPr>
+        <w:t xml:space="preserve"> </w:t>
+      </w:r>
+      <w:r>
+        <w:rPr>
+          <w:b/>
+          <w:bCs/>
+          <w:color w:val="FF0000"/>
+        </w:rPr>
+        <w:t>ANY WORKER</w:t>
+      </w:r>
+      <w:r>
+        <w:rPr>
+          <w:b/>
+          <w:bCs/>
+          <w:color w:val="00B0F0"/>
+        </w:rPr>
+        <w:t xml:space="preserve"> </w:t>
+      </w:r>
+      <w:r>
+        <w:rPr>
+          <w:b/>
+          <w:bCs/>
+          <w:color w:val="00B0F0"/>
+        </w:rPr>
+        <w:t>XOR</w:t>
+      </w:r>
+      <w:r>
+        <w:rPr>
+          <w:b/>
+          <w:bCs/>
+        </w:rPr>
+        <w:t xml:space="preserve"> </w:t>
+      </w:r>
+      <w:r>
+        <w:rPr>
+          <w:b/>
+          <w:bCs/>
+        </w:rPr>
+        <w:t xml:space="preserve">          </w:t>
+      </w:r>
+      <w:r>
+        <w:rPr>
+          <w:b/>
+          <w:bCs/>
+          <w:color w:val="FF0000"/>
+        </w:rPr>
+        <w:t xml:space="preserve">ANY </w:t>
+      </w:r>
+      <w:r>
+        <w:rPr>
+          <w:b/>
+          <w:bCs/>
+          <w:color w:val="FF0000"/>
+        </w:rPr>
+        <w:t>UNEMPLOYED PERSON</w:t>
+      </w:r>
+      <w:r>
+        <w:rPr>
+          <w:b/>
+          <w:bCs/>
+          <w:color w:val="00B0F0"/>
+        </w:rPr>
+        <w:t xml:space="preserve"> </w:t>
+      </w:r>
+      <w:r>
+        <w:rPr>
+          <w:b/>
+          <w:bCs/>
+          <w:color w:val="00B0F0"/>
+        </w:rPr>
+        <w:t>XOR</w:t>
+      </w:r>
+      <w:r>
+        <w:rPr>
+          <w:b/>
+          <w:bCs/>
+        </w:rPr>
+        <w:t xml:space="preserve"> </w:t>
+      </w:r>
+      <w:r>
+        <w:rPr>
+          <w:b/>
+          <w:bCs/>
+          <w:color w:val="FF0000"/>
+        </w:rPr>
+        <w:t xml:space="preserve">ANY </w:t>
+      </w:r>
+      <w:r>
+        <w:rPr>
+          <w:b/>
+          <w:bCs/>
+          <w:color w:val="FF0000"/>
+        </w:rPr>
+        <w:t>CHILD</w:t>
+      </w:r>
+      <w:r>
+        <w:rPr>
+          <w:b/>
+          <w:bCs/>
+          <w:color w:val="00B0F0"/>
+        </w:rPr>
+        <w:t xml:space="preserve"> </w:t>
+      </w:r>
+      <w:r>
+        <w:rPr>
+          <w:b/>
+          <w:bCs/>
+          <w:color w:val="00B0F0"/>
+        </w:rPr>
+        <w:t>XOR</w:t>
+      </w:r>
+      <w:r>
+        <w:rPr>
+          <w:b/>
+          <w:bCs/>
+        </w:rPr>
+        <w:t xml:space="preserve"> </w:t>
+      </w:r>
+      <w:r>
+        <w:rPr>
+          <w:b/>
+          <w:bCs/>
+          <w:color w:val="FF0000"/>
+        </w:rPr>
+        <w:t xml:space="preserve">ANY </w:t>
+      </w:r>
+      <w:r>
+        <w:rPr>
+          <w:b/>
+          <w:bCs/>
+          <w:color w:val="FF0000"/>
+        </w:rPr>
+        <w:t>PARENT</w:t>
+      </w:r>
+      <w:r>
+        <w:rPr>
+          <w:b/>
+          <w:bCs/>
+          <w:color w:val="00B0F0"/>
+        </w:rPr>
+        <w:t xml:space="preserve"> </w:t>
+      </w:r>
+      <w:r>
+        <w:rPr>
+          <w:b/>
+          <w:bCs/>
+          <w:color w:val="00B0F0"/>
+        </w:rPr>
+        <w:t>XOR</w:t>
+      </w:r>
+      <w:r>
+        <w:rPr>
+          <w:b/>
+          <w:bCs/>
+        </w:rPr>
+        <w:t xml:space="preserve"> </w:t>
+      </w:r>
+      <w:r>
+        <w:rPr>
+          <w:b/>
+          <w:bCs/>
+          <w:color w:val="FF0000"/>
+        </w:rPr>
+        <w:t xml:space="preserve">ANY </w:t>
+      </w:r>
+      <w:r>
+        <w:rPr>
+          <w:b/>
+          <w:bCs/>
+          <w:color w:val="FF0000"/>
+        </w:rPr>
+        <w:t>SINGLE PERSON</w:t>
+      </w:r>
+      <w:r>
+        <w:rPr>
+          <w:b/>
+          <w:bCs/>
+          <w:color w:val="00B0F0"/>
+        </w:rPr>
+        <w:t xml:space="preserve"> </w:t>
+      </w:r>
+      <w:r>
+        <w:rPr>
+          <w:b/>
+          <w:bCs/>
+          <w:color w:val="00B0F0"/>
+        </w:rPr>
+        <w:t>XOR</w:t>
+      </w:r>
+      <w:r>
+        <w:rPr>
+          <w:b/>
+          <w:bCs/>
+        </w:rPr>
+        <w:t xml:space="preserve"> </w:t>
+      </w:r>
+      <w:r>
+        <w:rPr>
+          <w:b/>
+          <w:bCs/>
+        </w:rPr>
+        <w:t xml:space="preserve">         </w:t>
+      </w:r>
+      <w:r>
+        <w:rPr>
+          <w:b/>
+          <w:bCs/>
+          <w:color w:val="FF0000"/>
+        </w:rPr>
+        <w:t xml:space="preserve">ANY </w:t>
+      </w:r>
+      <w:r>
+        <w:rPr>
+          <w:b/>
+          <w:bCs/>
+          <w:color w:val="FF0000"/>
+        </w:rPr>
         <w:t>COMPUTER PROGRAMMER</w:t>
       </w:r>
       <w:r>
@@ -808,15 +1110,7 @@
           <w:bCs/>
           <w:color w:val="FF0000"/>
         </w:rPr>
-        <w:t xml:space="preserve">ANY </w:t>
-      </w:r>
-      <w:r>
-        <w:rPr>
-          <w:b/>
-          <w:bCs/>
-          <w:color w:val="FF0000"/>
-        </w:rPr>
-        <w:t>PROTECTED INTERNATIONAL CRIMINAL COURT WITNESS</w:t>
+        <w:t>ANY PROTECTED INTERNATIONAL CRIMINAL COURT WITNESS</w:t>
       </w:r>
       <w:r>
         <w:rPr>
@@ -846,15 +1140,7 @@
           <w:bCs/>
           <w:color w:val="FF0000"/>
         </w:rPr>
-        <w:t>ANY</w:t>
-      </w:r>
-      <w:r>
-        <w:rPr>
-          <w:b/>
-          <w:bCs/>
-          <w:color w:val="FF0000"/>
-        </w:rPr>
-        <w:t xml:space="preserve"> INTERPOL PROTECTED WITNESS</w:t>
+        <w:t>ANY INTERPOL PROTECTED WITNESS</w:t>
       </w:r>
       <w:r>
         <w:rPr>

</xml_diff>